<commit_message>
Update UC01 Beregn omsætning.docx
</commit_message>
<xml_diff>
--- a/02 Requirements & Analysis/UC01 Beregn omsætning.docx
+++ b/02 Requirements & Analysis/UC01 Beregn omsætning.docx
@@ -139,8 +139,21 @@
               <w:widowControl w:val="0"/>
             </w:pPr>
             <w:r>
-              <w:t>UC01 Beregn omsætning</w:t>
-            </w:r>
+              <w:t xml:space="preserve">UC01 </w:t>
+            </w:r>
+            <w:proofErr w:type="spellStart"/>
+            <w:r>
+              <w:t>Beregn</w:t>
+            </w:r>
+            <w:proofErr w:type="spellEnd"/>
+            <w:r>
+              <w:t xml:space="preserve"> </w:t>
+            </w:r>
+            <w:proofErr w:type="spellStart"/>
+            <w:r>
+              <w:t>omsætning</w:t>
+            </w:r>
+            <w:proofErr w:type="spellEnd"/>
           </w:p>
         </w:tc>
       </w:tr>
@@ -196,9 +209,11 @@
             <w:pPr>
               <w:widowControl w:val="0"/>
             </w:pPr>
+            <w:proofErr w:type="spellStart"/>
             <w:r>
               <w:t>HoeKulator</w:t>
             </w:r>
+            <w:proofErr w:type="spellEnd"/>
           </w:p>
         </w:tc>
       </w:tr>
@@ -257,9 +272,11 @@
             <w:pPr>
               <w:widowControl w:val="0"/>
             </w:pPr>
+            <w:proofErr w:type="spellStart"/>
             <w:r>
               <w:t>Brugermål</w:t>
             </w:r>
+            <w:proofErr w:type="spellEnd"/>
           </w:p>
         </w:tc>
       </w:tr>
@@ -446,8 +463,6 @@
               </w:rPr>
               <w:t>N/A</w:t>
             </w:r>
-            <w:bookmarkStart w:id="0" w:name="_GoBack"/>
-            <w:bookmarkEnd w:id="0"/>
           </w:p>
         </w:tc>
       </w:tr>
@@ -506,11 +521,19 @@
                 <w:lang w:val="da-DK"/>
               </w:rPr>
             </w:pPr>
-            <w:r>
-              <w:rPr>
-                <w:lang w:val="da-DK"/>
-              </w:rPr>
-              <w:t>HoeKulator har beregnet omsætning og præsenteret resultatet.</w:t>
+            <w:proofErr w:type="spellStart"/>
+            <w:r>
+              <w:rPr>
+                <w:lang w:val="da-DK"/>
+              </w:rPr>
+              <w:t>HoeKulator</w:t>
+            </w:r>
+            <w:proofErr w:type="spellEnd"/>
+            <w:r>
+              <w:rPr>
+                <w:lang w:val="da-DK"/>
+              </w:rPr>
+              <w:t xml:space="preserve"> har beregnet omsætning og præsenteret resultatet.</w:t>
             </w:r>
           </w:p>
         </w:tc>
@@ -589,8 +612,29 @@
                 <w:numId w:val="1"/>
               </w:numPr>
             </w:pPr>
-            <w:r>
-              <w:t>HoeKulator accepterer anmodningen.</w:t>
+            <w:proofErr w:type="spellStart"/>
+            <w:r>
+              <w:t>HoeKulator</w:t>
+            </w:r>
+            <w:proofErr w:type="spellEnd"/>
+            <w:r>
+              <w:t xml:space="preserve"> </w:t>
+            </w:r>
+            <w:proofErr w:type="spellStart"/>
+            <w:r>
+              <w:t>accepterer</w:t>
+            </w:r>
+            <w:proofErr w:type="spellEnd"/>
+            <w:r>
+              <w:t xml:space="preserve"> </w:t>
+            </w:r>
+            <w:proofErr w:type="spellStart"/>
+            <w:r>
+              <w:t>anmodningen</w:t>
+            </w:r>
+            <w:proofErr w:type="spellEnd"/>
+            <w:r>
+              <w:t>.</w:t>
             </w:r>
           </w:p>
           <w:p>
@@ -608,19 +652,25 @@
               <w:rPr>
                 <w:lang w:val="da-DK"/>
               </w:rPr>
-              <w:t>HØK angiver en</w:t>
-            </w:r>
-            <w:r>
-              <w:rPr>
-                <w:lang w:val="da-DK"/>
-              </w:rPr>
-              <w:t xml:space="preserve"> primo år omsætning og en</w:t>
-            </w:r>
-            <w:r>
-              <w:rPr>
-                <w:lang w:val="da-DK"/>
-              </w:rPr>
-              <w:t xml:space="preserve"> procent-stigning til HoeKulator.</w:t>
+              <w:t>HØK angiver en primo år omsætning</w:t>
+            </w:r>
+            <w:r>
+              <w:rPr>
+                <w:lang w:val="da-DK"/>
+              </w:rPr>
+              <w:t xml:space="preserve"> og </w:t>
+            </w:r>
+            <w:r>
+              <w:rPr>
+                <w:lang w:val="da-DK"/>
+              </w:rPr>
+              <w:t>en procentstigning i procent</w:t>
+            </w:r>
+            <w:r>
+              <w:rPr>
+                <w:lang w:val="da-DK"/>
+              </w:rPr>
+              <w:t>.</w:t>
             </w:r>
           </w:p>
           <w:p>
@@ -634,11 +684,19 @@
                 <w:lang w:val="da-DK"/>
               </w:rPr>
             </w:pPr>
-            <w:r>
-              <w:rPr>
-                <w:lang w:val="da-DK"/>
-              </w:rPr>
-              <w:t>HoeKulator ganger primo år omsætningen med den angivne procent-stigning.</w:t>
+            <w:proofErr w:type="spellStart"/>
+            <w:r>
+              <w:rPr>
+                <w:lang w:val="da-DK"/>
+              </w:rPr>
+              <w:t>HoeKulator</w:t>
+            </w:r>
+            <w:proofErr w:type="spellEnd"/>
+            <w:r>
+              <w:rPr>
+                <w:lang w:val="da-DK"/>
+              </w:rPr>
+              <w:t xml:space="preserve"> omregner procentstigningen til et decimaltal.</w:t>
             </w:r>
           </w:p>
           <w:p>
@@ -648,9 +706,23 @@
                 <w:ilvl w:val="0"/>
                 <w:numId w:val="1"/>
               </w:numPr>
-            </w:pPr>
-            <w:r>
-              <w:t>HoeKulator præsenterer resultatet.</w:t>
+              <w:rPr>
+                <w:lang w:val="da-DK"/>
+              </w:rPr>
+            </w:pPr>
+            <w:proofErr w:type="spellStart"/>
+            <w:r>
+              <w:rPr>
+                <w:lang w:val="da-DK"/>
+              </w:rPr>
+              <w:t>HoeKulator</w:t>
+            </w:r>
+            <w:proofErr w:type="spellEnd"/>
+            <w:r>
+              <w:rPr>
+                <w:lang w:val="da-DK"/>
+              </w:rPr>
+              <w:t xml:space="preserve"> ganger primo år omsætningen med den angivne procentstigning.</w:t>
             </w:r>
           </w:p>
           <w:p>
@@ -661,8 +733,57 @@
                 <w:numId w:val="1"/>
               </w:numPr>
             </w:pPr>
-            <w:r>
-              <w:t>HØK accepterer resultatet.</w:t>
+            <w:proofErr w:type="spellStart"/>
+            <w:r>
+              <w:t>HoeKulator</w:t>
+            </w:r>
+            <w:proofErr w:type="spellEnd"/>
+            <w:r>
+              <w:t xml:space="preserve"> </w:t>
+            </w:r>
+            <w:proofErr w:type="spellStart"/>
+            <w:r>
+              <w:t>præsenterer</w:t>
+            </w:r>
+            <w:proofErr w:type="spellEnd"/>
+            <w:r>
+              <w:t xml:space="preserve"> </w:t>
+            </w:r>
+            <w:proofErr w:type="spellStart"/>
+            <w:r>
+              <w:t>resultatet</w:t>
+            </w:r>
+            <w:proofErr w:type="spellEnd"/>
+            <w:r>
+              <w:t>.</w:t>
+            </w:r>
+          </w:p>
+          <w:p>
+            <w:pPr>
+              <w:widowControl w:val="0"/>
+              <w:numPr>
+                <w:ilvl w:val="0"/>
+                <w:numId w:val="1"/>
+              </w:numPr>
+            </w:pPr>
+            <w:r>
+              <w:t xml:space="preserve">HØK </w:t>
+            </w:r>
+            <w:proofErr w:type="spellStart"/>
+            <w:r>
+              <w:t>accepterer</w:t>
+            </w:r>
+            <w:proofErr w:type="spellEnd"/>
+            <w:r>
+              <w:t xml:space="preserve"> </w:t>
+            </w:r>
+            <w:proofErr w:type="spellStart"/>
+            <w:r>
+              <w:t>resultatet</w:t>
+            </w:r>
+            <w:proofErr w:type="spellEnd"/>
+            <w:r>
+              <w:t>.</w:t>
             </w:r>
           </w:p>
         </w:tc>
@@ -726,7 +847,35 @@
               <w:rPr>
                 <w:lang w:val="da-DK"/>
               </w:rPr>
-              <w:t>3a. HØK angiver bruttofortjeneste og vareforbrug til HoeKulator.</w:t>
+              <w:t xml:space="preserve">3a. HØK angiver bruttofortjeneste og </w:t>
+            </w:r>
+            <w:proofErr w:type="spellStart"/>
+            <w:r>
+              <w:rPr>
+                <w:lang w:val="da-DK"/>
+              </w:rPr>
+              <w:t>vareforbrug</w:t>
+            </w:r>
+            <w:proofErr w:type="spellEnd"/>
+            <w:r>
+              <w:rPr>
+                <w:lang w:val="da-DK"/>
+              </w:rPr>
+              <w:t xml:space="preserve"> til </w:t>
+            </w:r>
+            <w:proofErr w:type="spellStart"/>
+            <w:r>
+              <w:rPr>
+                <w:lang w:val="da-DK"/>
+              </w:rPr>
+              <w:t>HoeKulator</w:t>
+            </w:r>
+            <w:proofErr w:type="spellEnd"/>
+            <w:r>
+              <w:rPr>
+                <w:lang w:val="da-DK"/>
+              </w:rPr>
+              <w:t>.</w:t>
             </w:r>
           </w:p>
           <w:p>
@@ -740,17 +889,33 @@
                 <w:lang w:val="da-DK"/>
               </w:rPr>
             </w:pPr>
-            <w:r>
-              <w:rPr>
-                <w:lang w:val="da-DK"/>
-              </w:rPr>
-              <w:t>HoeKulator adderer bruttofortjeneste til var</w:t>
-            </w:r>
-            <w:r>
-              <w:rPr>
-                <w:lang w:val="da-DK"/>
-              </w:rPr>
-              <w:t>eforbrug.</w:t>
+            <w:proofErr w:type="spellStart"/>
+            <w:r>
+              <w:rPr>
+                <w:lang w:val="da-DK"/>
+              </w:rPr>
+              <w:t>HoeKulator</w:t>
+            </w:r>
+            <w:proofErr w:type="spellEnd"/>
+            <w:r>
+              <w:rPr>
+                <w:lang w:val="da-DK"/>
+              </w:rPr>
+              <w:t xml:space="preserve"> adderer bruttofortjeneste til </w:t>
+            </w:r>
+            <w:proofErr w:type="spellStart"/>
+            <w:r>
+              <w:rPr>
+                <w:lang w:val="da-DK"/>
+              </w:rPr>
+              <w:t>vareforbrug</w:t>
+            </w:r>
+            <w:proofErr w:type="spellEnd"/>
+            <w:r>
+              <w:rPr>
+                <w:lang w:val="da-DK"/>
+              </w:rPr>
+              <w:t>.</w:t>
             </w:r>
           </w:p>
           <w:p>
@@ -761,25 +926,65 @@
                 <w:numId w:val="4"/>
               </w:numPr>
             </w:pPr>
-            <w:r>
-              <w:t>Fortsætter fra hovedscenarie punkt 5</w:t>
-            </w:r>
-            <w:r>
+            <w:proofErr w:type="spellStart"/>
+            <w:r>
+              <w:t>Fortsætter</w:t>
+            </w:r>
+            <w:proofErr w:type="spellEnd"/>
+            <w:r>
+              <w:t xml:space="preserve"> </w:t>
+            </w:r>
+            <w:proofErr w:type="spellStart"/>
+            <w:r>
+              <w:t>fra</w:t>
+            </w:r>
+            <w:proofErr w:type="spellEnd"/>
+            <w:r>
+              <w:t xml:space="preserve"> </w:t>
+            </w:r>
+            <w:proofErr w:type="spellStart"/>
+            <w:r>
+              <w:t>hovedscenarie</w:t>
+            </w:r>
+            <w:proofErr w:type="spellEnd"/>
+            <w:r>
+              <w:t xml:space="preserve"> </w:t>
+            </w:r>
+            <w:proofErr w:type="spellStart"/>
+            <w:r>
+              <w:t>punkt</w:t>
+            </w:r>
+            <w:proofErr w:type="spellEnd"/>
+            <w:r>
+              <w:t xml:space="preserve"> 5.</w:t>
+            </w:r>
+          </w:p>
+          <w:p>
+            <w:pPr>
+              <w:widowControl w:val="0"/>
+              <w:rPr>
+                <w:lang w:val="da-DK"/>
+              </w:rPr>
+            </w:pPr>
+            <w:r>
+              <w:rPr>
+                <w:lang w:val="da-DK"/>
+              </w:rPr>
+              <w:t xml:space="preserve">3b. HØK angiver afsætning og salgspris til </w:t>
+            </w:r>
+            <w:proofErr w:type="spellStart"/>
+            <w:r>
+              <w:rPr>
+                <w:lang w:val="da-DK"/>
+              </w:rPr>
+              <w:t>HoeKulator</w:t>
+            </w:r>
+            <w:proofErr w:type="spellEnd"/>
+            <w:r>
+              <w:rPr>
+                <w:lang w:val="da-DK"/>
+              </w:rPr>
               <w:t>.</w:t>
-            </w:r>
-          </w:p>
-          <w:p>
-            <w:pPr>
-              <w:widowControl w:val="0"/>
-              <w:rPr>
-                <w:lang w:val="da-DK"/>
-              </w:rPr>
-            </w:pPr>
-            <w:r>
-              <w:rPr>
-                <w:lang w:val="da-DK"/>
-              </w:rPr>
-              <w:t>3b. HØK angiver afsætning og salgspris til HoeKulator.</w:t>
             </w:r>
           </w:p>
           <w:p>
@@ -793,11 +998,19 @@
                 <w:lang w:val="da-DK"/>
               </w:rPr>
             </w:pPr>
-            <w:r>
-              <w:rPr>
-                <w:lang w:val="da-DK"/>
-              </w:rPr>
-              <w:t xml:space="preserve">HoeKulator </w:t>
+            <w:proofErr w:type="spellStart"/>
+            <w:r>
+              <w:rPr>
+                <w:lang w:val="da-DK"/>
+              </w:rPr>
+              <w:t>HoeKulator</w:t>
+            </w:r>
+            <w:proofErr w:type="spellEnd"/>
+            <w:r>
+              <w:rPr>
+                <w:lang w:val="da-DK"/>
+              </w:rPr>
+              <w:t xml:space="preserve"> </w:t>
             </w:r>
             <w:r>
               <w:rPr>
@@ -832,28 +1045,76 @@
                 <w:numId w:val="2"/>
               </w:numPr>
             </w:pPr>
-            <w:r>
-              <w:t>Fortsætter fra hovedscenarie punkt 5.</w:t>
-            </w:r>
-          </w:p>
-          <w:p>
-            <w:pPr>
-              <w:widowControl w:val="0"/>
-              <w:rPr>
-                <w:lang w:val="da-DK"/>
-              </w:rPr>
-            </w:pPr>
-            <w:r>
-              <w:rPr>
-                <w:lang w:val="da-DK"/>
-              </w:rPr>
-              <w:t>4</w:t>
-            </w:r>
-            <w:r>
-              <w:rPr>
-                <w:lang w:val="da-DK"/>
-              </w:rPr>
-              <w:t>a. HØK har ikke angivet nok data til HoeKulator.</w:t>
+            <w:proofErr w:type="spellStart"/>
+            <w:r>
+              <w:t>Fortsætter</w:t>
+            </w:r>
+            <w:proofErr w:type="spellEnd"/>
+            <w:r>
+              <w:t xml:space="preserve"> </w:t>
+            </w:r>
+            <w:proofErr w:type="spellStart"/>
+            <w:r>
+              <w:t>fra</w:t>
+            </w:r>
+            <w:proofErr w:type="spellEnd"/>
+            <w:r>
+              <w:t xml:space="preserve"> </w:t>
+            </w:r>
+            <w:proofErr w:type="spellStart"/>
+            <w:r>
+              <w:t>hoved</w:t>
+            </w:r>
+            <w:bookmarkStart w:id="0" w:name="_GoBack"/>
+            <w:bookmarkEnd w:id="0"/>
+            <w:r>
+              <w:t>scenarie</w:t>
+            </w:r>
+            <w:proofErr w:type="spellEnd"/>
+            <w:r>
+              <w:t xml:space="preserve"> </w:t>
+            </w:r>
+            <w:proofErr w:type="spellStart"/>
+            <w:r>
+              <w:t>punkt</w:t>
+            </w:r>
+            <w:proofErr w:type="spellEnd"/>
+            <w:r>
+              <w:t xml:space="preserve"> 5.</w:t>
+            </w:r>
+          </w:p>
+          <w:p>
+            <w:pPr>
+              <w:widowControl w:val="0"/>
+              <w:rPr>
+                <w:lang w:val="da-DK"/>
+              </w:rPr>
+            </w:pPr>
+            <w:r>
+              <w:rPr>
+                <w:lang w:val="da-DK"/>
+              </w:rPr>
+              <w:t>5</w:t>
+            </w:r>
+            <w:r>
+              <w:rPr>
+                <w:lang w:val="da-DK"/>
+              </w:rPr>
+              <w:t xml:space="preserve">a. HØK har ikke angivet nok data til </w:t>
+            </w:r>
+            <w:proofErr w:type="spellStart"/>
+            <w:r>
+              <w:rPr>
+                <w:lang w:val="da-DK"/>
+              </w:rPr>
+              <w:t>HoeKulator</w:t>
+            </w:r>
+            <w:proofErr w:type="spellEnd"/>
+            <w:r>
+              <w:rPr>
+                <w:lang w:val="da-DK"/>
+              </w:rPr>
+              <w:t>.</w:t>
             </w:r>
           </w:p>
           <w:p>
@@ -867,11 +1128,19 @@
                 <w:lang w:val="da-DK"/>
               </w:rPr>
             </w:pPr>
-            <w:r>
-              <w:rPr>
-                <w:lang w:val="da-DK"/>
-              </w:rPr>
-              <w:t>HoeKulator beder HØK om at angive mere data.</w:t>
+            <w:proofErr w:type="spellStart"/>
+            <w:r>
+              <w:rPr>
+                <w:lang w:val="da-DK"/>
+              </w:rPr>
+              <w:t>HoeKulator</w:t>
+            </w:r>
+            <w:proofErr w:type="spellEnd"/>
+            <w:r>
+              <w:rPr>
+                <w:lang w:val="da-DK"/>
+              </w:rPr>
+              <w:t xml:space="preserve"> beder HØK om at angive mere data.</w:t>
             </w:r>
           </w:p>
           <w:p>
@@ -882,8 +1151,30 @@
                 <w:numId w:val="3"/>
               </w:numPr>
             </w:pPr>
-            <w:r>
-              <w:t>Fortsæt fra trin 3.</w:t>
+            <w:proofErr w:type="spellStart"/>
+            <w:r>
+              <w:lastRenderedPageBreak/>
+              <w:t>Fortsæt</w:t>
+            </w:r>
+            <w:proofErr w:type="spellEnd"/>
+            <w:r>
+              <w:t xml:space="preserve"> </w:t>
+            </w:r>
+            <w:proofErr w:type="spellStart"/>
+            <w:r>
+              <w:t>fra</w:t>
+            </w:r>
+            <w:proofErr w:type="spellEnd"/>
+            <w:r>
+              <w:t xml:space="preserve"> </w:t>
+            </w:r>
+            <w:proofErr w:type="spellStart"/>
+            <w:r>
+              <w:t>trin</w:t>
+            </w:r>
+            <w:proofErr w:type="spellEnd"/>
+            <w:r>
+              <w:t xml:space="preserve"> 3.</w:t>
             </w:r>
           </w:p>
         </w:tc>
@@ -1624,7 +1915,7 @@
       </w:pPr>
     </w:pPrDefault>
   </w:docDefaults>
-  <w:latentStyles w:defLockedState="0" w:defUIPriority="99" w:defSemiHidden="0" w:defUnhideWhenUsed="0" w:defQFormat="0" w:count="377">
+  <w:latentStyles w:defLockedState="0" w:defUIPriority="99" w:defSemiHidden="0" w:defUnhideWhenUsed="0" w:defQFormat="0" w:count="376">
     <w:lsdException w:name="Normal" w:uiPriority="0" w:qFormat="1"/>
     <w:lsdException w:name="heading 1" w:uiPriority="9" w:qFormat="1"/>
     <w:lsdException w:name="heading 2" w:semiHidden="1" w:uiPriority="9" w:unhideWhenUsed="1" w:qFormat="1"/>
@@ -2001,7 +2292,6 @@
     <w:lsdException w:name="Hashtag" w:semiHidden="1" w:unhideWhenUsed="1"/>
     <w:lsdException w:name="Unresolved Mention" w:semiHidden="1" w:unhideWhenUsed="1"/>
     <w:lsdException w:name="Smart Link" w:semiHidden="1" w:unhideWhenUsed="1"/>
-    <w:lsdException w:name="Smart Link Error" w:semiHidden="1" w:unhideWhenUsed="1"/>
   </w:latentStyles>
   <w:style w:type="paragraph" w:default="1" w:styleId="Normal">
     <w:name w:val="Normal"/>

</xml_diff>